<commit_message>
First commit (Moon Lander example base)
</commit_message>
<xml_diff>
--- a/documents/DD.docx
+++ b/documents/DD.docx
@@ -1137,7 +1137,27 @@
         <w:rPr>
           <w:lang w:val="cs-CZ"/>
         </w:rPr>
-        <w:t>Oživí padlého pod sebou</w:t>
+        <w:t xml:space="preserve">Oživí padlého </w:t>
+      </w:r>
+      <w:r>
+        <w:rPr>
+          <w:lang w:val="cs-CZ"/>
+        </w:rPr>
+        <w:t xml:space="preserve">vedle sebe na </w:t>
+      </w:r>
+      <w:proofErr w:type="spellStart"/>
+      <w:r>
+        <w:rPr>
+          <w:lang w:val="cs-CZ"/>
+        </w:rPr>
+        <w:t>spawnovacím</w:t>
+      </w:r>
+      <w:proofErr w:type="spellEnd"/>
+      <w:r>
+        <w:rPr>
+          <w:lang w:val="cs-CZ"/>
+        </w:rPr>
+        <w:t xml:space="preserve"> místě</w:t>
       </w:r>
     </w:p>
     <w:p>
@@ -1173,7 +1193,13 @@
         <w:rPr>
           <w:lang w:val="cs-CZ"/>
         </w:rPr>
-        <w:t>Kouzlo – oživí někoho do vzdálenosti 2</w:t>
+        <w:t xml:space="preserve">Kouzlo – oživí někoho </w:t>
+      </w:r>
+      <w:r>
+        <w:rPr>
+          <w:lang w:val="cs-CZ"/>
+        </w:rPr>
+        <w:t>vedle sebe</w:t>
       </w:r>
     </w:p>
     <w:p>
@@ -1927,6 +1953,105 @@
         </w:rPr>
         <w:t xml:space="preserve"> – Vezme si do ruku konkrétní kouzlo, balíček se zamíchá, kouzlo ukáže soupeři</w:t>
       </w:r>
+    </w:p>
+    <w:p>
+      <w:pPr>
+        <w:rPr>
+          <w:lang w:val="cs-CZ"/>
+        </w:rPr>
+      </w:pPr>
+      <w:proofErr w:type="spellStart"/>
+      <w:r>
+        <w:rPr>
+          <w:rStyle w:val="Nadpis3Char"/>
+        </w:rPr>
+        <w:t>Zmocnění</w:t>
+      </w:r>
+      <w:proofErr w:type="spellEnd"/>
+      <w:r>
+        <w:rPr>
+          <w:lang w:val="fr-FR"/>
+        </w:rPr>
+        <w:t xml:space="preserve"> – na </w:t>
+      </w:r>
+      <w:proofErr w:type="spellStart"/>
+      <w:r>
+        <w:rPr>
+          <w:lang w:val="fr-FR"/>
+        </w:rPr>
+        <w:t>jeden</w:t>
+      </w:r>
+      <w:proofErr w:type="spellEnd"/>
+      <w:r>
+        <w:rPr>
+          <w:lang w:val="fr-FR"/>
+        </w:rPr>
+        <w:t xml:space="preserve"> </w:t>
+      </w:r>
+      <w:proofErr w:type="spellStart"/>
+      <w:r>
+        <w:rPr>
+          <w:lang w:val="fr-FR"/>
+        </w:rPr>
+        <w:t>tah</w:t>
+      </w:r>
+      <w:proofErr w:type="spellEnd"/>
+      <w:r>
+        <w:rPr>
+          <w:lang w:val="fr-FR"/>
+        </w:rPr>
+        <w:t xml:space="preserve"> </w:t>
+      </w:r>
+      <w:proofErr w:type="spellStart"/>
+      <w:r>
+        <w:rPr>
+          <w:lang w:val="fr-FR"/>
+        </w:rPr>
+        <w:t>ovládej</w:t>
+      </w:r>
+      <w:proofErr w:type="spellEnd"/>
+      <w:r>
+        <w:rPr>
+          <w:lang w:val="fr-FR"/>
+        </w:rPr>
+        <w:t xml:space="preserve"> </w:t>
+      </w:r>
+      <w:proofErr w:type="spellStart"/>
+      <w:r>
+        <w:rPr>
+          <w:lang w:val="fr-FR"/>
+        </w:rPr>
+        <w:t>jednu</w:t>
+      </w:r>
+      <w:proofErr w:type="spellEnd"/>
+      <w:r>
+        <w:rPr>
+          <w:lang w:val="fr-FR"/>
+        </w:rPr>
+        <w:t xml:space="preserve"> </w:t>
+      </w:r>
+      <w:proofErr w:type="spellStart"/>
+      <w:r>
+        <w:rPr>
+          <w:lang w:val="fr-FR"/>
+        </w:rPr>
+        <w:t>cizí</w:t>
+      </w:r>
+      <w:proofErr w:type="spellEnd"/>
+      <w:r>
+        <w:rPr>
+          <w:lang w:val="fr-FR"/>
+        </w:rPr>
+        <w:t xml:space="preserve"> </w:t>
+      </w:r>
+      <w:proofErr w:type="spellStart"/>
+      <w:r>
+        <w:rPr>
+          <w:lang w:val="fr-FR"/>
+        </w:rPr>
+        <w:t>figurku</w:t>
+      </w:r>
+      <w:proofErr w:type="spellEnd"/>
     </w:p>
     <w:p>
       <w:pPr>

</xml_diff>

<commit_message>
Before repairing home - back error
</commit_message>
<xml_diff>
--- a/documents/DD.docx
+++ b/documents/DD.docx
@@ -1137,27 +1137,7 @@
         <w:rPr>
           <w:lang w:val="cs-CZ"/>
         </w:rPr>
-        <w:t xml:space="preserve">Oživí padlého </w:t>
-      </w:r>
-      <w:r>
-        <w:rPr>
-          <w:lang w:val="cs-CZ"/>
-        </w:rPr>
-        <w:t xml:space="preserve">vedle sebe na </w:t>
-      </w:r>
-      <w:proofErr w:type="spellStart"/>
-      <w:r>
-        <w:rPr>
-          <w:lang w:val="cs-CZ"/>
-        </w:rPr>
-        <w:t>spawnovacím</w:t>
-      </w:r>
-      <w:proofErr w:type="spellEnd"/>
-      <w:r>
-        <w:rPr>
-          <w:lang w:val="cs-CZ"/>
-        </w:rPr>
-        <w:t xml:space="preserve"> místě</w:t>
+        <w:t>Sousední jednotky vodorovně, či horizontálně nelze zabít</w:t>
       </w:r>
     </w:p>
     <w:p>
@@ -1175,31 +1155,13 @@
         <w:rPr>
           <w:lang w:val="cs-CZ"/>
         </w:rPr>
-        <w:t>Nemůže zabít soupeřovu jednotku</w:t>
-      </w:r>
-    </w:p>
-    <w:p>
-      <w:pPr>
-        <w:pStyle w:val="Odstavecseseznamem"/>
-        <w:numPr>
-          <w:ilvl w:val="0"/>
-          <w:numId w:val="3"/>
-        </w:numPr>
-        <w:rPr>
-          <w:lang w:val="cs-CZ"/>
-        </w:rPr>
-      </w:pPr>
-      <w:r>
-        <w:rPr>
-          <w:lang w:val="cs-CZ"/>
-        </w:rPr>
-        <w:t xml:space="preserve">Kouzlo – oživí někoho </w:t>
-      </w:r>
-      <w:r>
-        <w:rPr>
-          <w:lang w:val="cs-CZ"/>
-        </w:rPr>
-        <w:t>vedle sebe</w:t>
+        <w:t xml:space="preserve">Kouzlo – </w:t>
+      </w:r>
+      <w:r>
+        <w:rPr>
+          <w:lang w:val="cs-CZ"/>
+        </w:rPr>
+        <w:t>překonvertuje sousední jednotku na svou barvu</w:t>
       </w:r>
     </w:p>
     <w:p>
@@ -1263,7 +1225,6 @@
         <w:rPr>
           <w:lang w:val="cs-CZ"/>
         </w:rPr>
-        <w:lastRenderedPageBreak/>
         <w:t>Mág</w:t>
       </w:r>
     </w:p>
@@ -1282,6 +1243,7 @@
         <w:rPr>
           <w:lang w:val="cs-CZ"/>
         </w:rPr>
+        <w:lastRenderedPageBreak/>
         <w:t xml:space="preserve">Hráč dostává o jeden </w:t>
       </w:r>
       <w:proofErr w:type="spellStart"/>
@@ -1297,24 +1259,6 @@
           <w:lang w:val="cs-CZ"/>
         </w:rPr>
         <w:t xml:space="preserve"> za kolo víc</w:t>
-      </w:r>
-    </w:p>
-    <w:p>
-      <w:pPr>
-        <w:pStyle w:val="Odstavecseseznamem"/>
-        <w:numPr>
-          <w:ilvl w:val="0"/>
-          <w:numId w:val="2"/>
-        </w:numPr>
-        <w:rPr>
-          <w:lang w:val="cs-CZ"/>
-        </w:rPr>
-      </w:pPr>
-      <w:r>
-        <w:rPr>
-          <w:lang w:val="cs-CZ"/>
-        </w:rPr>
-        <w:t>Nemůže zabít soupeřovu jednotku</w:t>
       </w:r>
     </w:p>
     <w:p>
@@ -1432,24 +1376,6 @@
         <w:rPr>
           <w:lang w:val="cs-CZ"/>
         </w:rPr>
-        <w:t>Nemůže zabít soupeřovu jednotku</w:t>
-      </w:r>
-    </w:p>
-    <w:p>
-      <w:pPr>
-        <w:pStyle w:val="Odstavecseseznamem"/>
-        <w:numPr>
-          <w:ilvl w:val="0"/>
-          <w:numId w:val="1"/>
-        </w:numPr>
-        <w:rPr>
-          <w:lang w:val="cs-CZ"/>
-        </w:rPr>
-      </w:pPr>
-      <w:r>
-        <w:rPr>
-          <w:lang w:val="cs-CZ"/>
-        </w:rPr>
         <w:t xml:space="preserve">Kouzlo – vytvoří </w:t>
       </w:r>
       <w:proofErr w:type="spellStart"/>
@@ -1847,14 +1773,60 @@
           <w:rStyle w:val="Nadpis3Char"/>
           <w:lang w:val="cs-CZ"/>
         </w:rPr>
+        <w:t>Přivolej jezdce</w:t>
+      </w:r>
+      <w:r>
+        <w:rPr>
+          <w:lang w:val="cs-CZ"/>
+        </w:rPr>
+        <w:t xml:space="preserve"> – Pouze na místo k tomu určené, jen když je prázdné. Jinak zabití postavy na daném místě, ale neobjeví se jezdec.</w:t>
+      </w:r>
+    </w:p>
+    <w:p>
+      <w:pPr>
+        <w:rPr>
+          <w:lang w:val="cs-CZ"/>
+        </w:rPr>
+      </w:pPr>
+      <w:r>
+        <w:rPr>
+          <w:rStyle w:val="Nadpis3Char"/>
+          <w:lang w:val="cs-CZ"/>
+        </w:rPr>
+        <w:t>Přivolej lučištníka</w:t>
+      </w:r>
+      <w:r>
+        <w:rPr>
+          <w:lang w:val="cs-CZ"/>
+        </w:rPr>
+        <w:t xml:space="preserve"> – Pouze na místo k tomu určené, jen když je prázdné. Jinak zabití postavy na daném místě, ale neobjeví se lučiš</w:t>
+      </w:r>
+      <w:r>
+        <w:rPr>
+          <w:lang w:val="cs-CZ"/>
+        </w:rPr>
+        <w:t>t</w:t>
+      </w:r>
+      <w:r>
+        <w:rPr>
+          <w:lang w:val="cs-CZ"/>
+        </w:rPr>
+        <w:t>ník.</w:t>
+      </w:r>
+    </w:p>
+    <w:p>
+      <w:pPr>
+        <w:pStyle w:val="Nadpis2"/>
+        <w:rPr>
+          <w:lang w:val="cs-CZ"/>
+        </w:rPr>
+      </w:pPr>
+      <w:r>
+        <w:rPr>
+          <w:lang w:val="cs-CZ"/>
+        </w:rPr>
         <w:lastRenderedPageBreak/>
-        <w:t>Přivolej jezdce</w:t>
-      </w:r>
-      <w:r>
-        <w:rPr>
-          <w:lang w:val="cs-CZ"/>
-        </w:rPr>
-        <w:t xml:space="preserve"> – Pouze na místo k tomu určené, jen když je prázdné. Jinak zabití postavy na daném místě, ale neobjeví se jezdec.</w:t>
+        <w:t>Zaříkadla</w:t>
       </w:r>
     </w:p>
     <w:p>
@@ -1868,26 +1840,371 @@
           <w:rStyle w:val="Nadpis3Char"/>
           <w:lang w:val="cs-CZ"/>
         </w:rPr>
-        <w:t>Přivolej lučištníka</w:t>
-      </w:r>
-      <w:r>
-        <w:rPr>
-          <w:lang w:val="cs-CZ"/>
-        </w:rPr>
-        <w:t xml:space="preserve"> – Pouze na místo k tomu určené, jen když je prázdné. Jinak zabití postavy na daném místě, ale neobjeví se lučiš</w:t>
-      </w:r>
-      <w:r>
-        <w:rPr>
-          <w:lang w:val="cs-CZ"/>
-        </w:rPr>
-        <w:t>t</w:t>
-      </w:r>
-      <w:r>
-        <w:rPr>
-          <w:lang w:val="cs-CZ"/>
-        </w:rPr>
-        <w:t>ník.</w:t>
-      </w:r>
+        <w:t>Iluze</w:t>
+      </w:r>
+      <w:r>
+        <w:rPr>
+          <w:lang w:val="cs-CZ"/>
+        </w:rPr>
+        <w:t xml:space="preserve"> – vytvoř iluzi jedné z tvých postav, nikdo nemůže určit, která figurka je pravá</w:t>
+      </w:r>
+    </w:p>
+    <w:p>
+      <w:pPr>
+        <w:rPr>
+          <w:lang w:val="cs-CZ"/>
+        </w:rPr>
+      </w:pPr>
+      <w:r>
+        <w:rPr>
+          <w:rStyle w:val="Nadpis3Char"/>
+          <w:lang w:val="cs-CZ"/>
+        </w:rPr>
+        <w:t>Oživ mrtvého</w:t>
+      </w:r>
+      <w:r>
+        <w:rPr>
+          <w:lang w:val="cs-CZ"/>
+        </w:rPr>
+        <w:t xml:space="preserve"> – oživí padlého mrtvého, příští kolo s ním nemůžeš hrát</w:t>
+      </w:r>
+    </w:p>
+    <w:p>
+      <w:pPr>
+        <w:rPr>
+          <w:lang w:val="cs-CZ"/>
+        </w:rPr>
+      </w:pPr>
+      <w:r>
+        <w:rPr>
+          <w:rStyle w:val="Nadpis3Char"/>
+          <w:lang w:val="cs-CZ"/>
+        </w:rPr>
+        <w:t>Ukaž zloděje</w:t>
+      </w:r>
+      <w:r>
+        <w:rPr>
+          <w:lang w:val="cs-CZ"/>
+        </w:rPr>
+        <w:t xml:space="preserve"> – soupeř musí poodhalit jednoho ze svých zlodějů</w:t>
+      </w:r>
+    </w:p>
+    <w:p>
+      <w:pPr>
+        <w:rPr>
+          <w:lang w:val="cs-CZ"/>
+        </w:rPr>
+      </w:pPr>
+      <w:r>
+        <w:rPr>
+          <w:rStyle w:val="Nadpis3Char"/>
+          <w:lang w:val="cs-CZ"/>
+        </w:rPr>
+        <w:t>Metamorfóza</w:t>
+      </w:r>
+      <w:r>
+        <w:rPr>
+          <w:lang w:val="cs-CZ"/>
+        </w:rPr>
+        <w:t xml:space="preserve"> – vyměň figurku za jakoukoliv jinou figurku</w:t>
+      </w:r>
+      <w:r>
+        <w:rPr>
+          <w:lang w:val="cs-CZ"/>
+        </w:rPr>
+        <w:t xml:space="preserve"> (kromě krále a zdí)</w:t>
+      </w:r>
+      <w:r>
+        <w:rPr>
+          <w:lang w:val="cs-CZ"/>
+        </w:rPr>
+        <w:t xml:space="preserve"> – najdi první kouzlo Přivolej ve svém balíčku, a to použij</w:t>
+      </w:r>
+    </w:p>
+    <w:p>
+      <w:pPr>
+        <w:rPr>
+          <w:lang w:val="cs-CZ"/>
+        </w:rPr>
+      </w:pPr>
+      <w:r>
+        <w:rPr>
+          <w:rStyle w:val="Nadpis3Char"/>
+          <w:lang w:val="cs-CZ"/>
+        </w:rPr>
+        <w:t>Proroctví</w:t>
+      </w:r>
+      <w:r>
+        <w:rPr>
+          <w:lang w:val="cs-CZ"/>
+        </w:rPr>
+        <w:t xml:space="preserve"> – Můžeš se podívat na tři karty a libovolné z nich dát na spod balíčku</w:t>
+      </w:r>
+    </w:p>
+    <w:p>
+      <w:pPr>
+        <w:rPr>
+          <w:lang w:val="cs-CZ"/>
+        </w:rPr>
+      </w:pPr>
+      <w:r>
+        <w:rPr>
+          <w:rStyle w:val="Nadpis3Char"/>
+          <w:lang w:val="cs-CZ"/>
+        </w:rPr>
+        <w:t>Nová kouzla</w:t>
+      </w:r>
+      <w:r>
+        <w:rPr>
+          <w:lang w:val="cs-CZ"/>
+        </w:rPr>
+        <w:t xml:space="preserve"> – zvolený hráč zahodí svou ruku a vezme si tolik karet, kolik jich zahodil</w:t>
+      </w:r>
+    </w:p>
+    <w:p>
+      <w:pPr>
+        <w:rPr>
+          <w:lang w:val="cs-CZ"/>
+        </w:rPr>
+      </w:pPr>
+      <w:r>
+        <w:rPr>
+          <w:rStyle w:val="Nadpis3Char"/>
+          <w:lang w:val="cs-CZ"/>
+        </w:rPr>
+        <w:t>Zahoď karty</w:t>
+      </w:r>
+      <w:r>
+        <w:rPr>
+          <w:lang w:val="cs-CZ"/>
+        </w:rPr>
+        <w:t xml:space="preserve"> – soupeř musí zahodit </w:t>
+      </w:r>
+      <w:r>
+        <w:rPr>
+          <w:lang w:val="cs-CZ"/>
+        </w:rPr>
+        <w:t xml:space="preserve">až </w:t>
+      </w:r>
+      <w:r>
+        <w:rPr>
+          <w:lang w:val="cs-CZ"/>
+        </w:rPr>
+        <w:t>dvě karty dle jeho výběru</w:t>
+      </w:r>
+    </w:p>
+    <w:p>
+      <w:pPr>
+        <w:rPr>
+          <w:lang w:val="cs-CZ"/>
+        </w:rPr>
+      </w:pPr>
+      <w:r>
+        <w:rPr>
+          <w:rStyle w:val="Nadpis3Char"/>
+          <w:lang w:val="cs-CZ"/>
+        </w:rPr>
+        <w:t>Jasno</w:t>
+      </w:r>
+      <w:r>
+        <w:rPr>
+          <w:rStyle w:val="Nadpis3Char"/>
+          <w:lang w:val="cs-CZ"/>
+        </w:rPr>
+        <w:t>z</w:t>
+      </w:r>
+      <w:r>
+        <w:rPr>
+          <w:rStyle w:val="Nadpis3Char"/>
+          <w:lang w:val="cs-CZ"/>
+        </w:rPr>
+        <w:t>řivost</w:t>
+      </w:r>
+      <w:r>
+        <w:rPr>
+          <w:lang w:val="cs-CZ"/>
+        </w:rPr>
+        <w:t xml:space="preserve"> – soupeř ukáže celou svou ruku</w:t>
+      </w:r>
+    </w:p>
+    <w:p>
+      <w:pPr>
+        <w:rPr>
+          <w:lang w:val="cs-CZ"/>
+        </w:rPr>
+      </w:pPr>
+      <w:r>
+        <w:rPr>
+          <w:rStyle w:val="Nadpis3Char"/>
+          <w:lang w:val="cs-CZ"/>
+        </w:rPr>
+        <w:t>Výměna kouzel</w:t>
+      </w:r>
+      <w:r>
+        <w:rPr>
+          <w:lang w:val="cs-CZ"/>
+        </w:rPr>
+        <w:t xml:space="preserve"> – soupeř ukáže ruku a hráč si vybere jednu kartu, soupeři místo ní dá jenu ze svých karet</w:t>
+      </w:r>
+    </w:p>
+    <w:p>
+      <w:pPr>
+        <w:rPr>
+          <w:lang w:val="cs-CZ"/>
+        </w:rPr>
+      </w:pPr>
+      <w:r>
+        <w:rPr>
+          <w:rStyle w:val="Nadpis3Char"/>
+          <w:lang w:val="cs-CZ"/>
+        </w:rPr>
+        <w:t>Výměna mečů</w:t>
+      </w:r>
+      <w:r>
+        <w:rPr>
+          <w:lang w:val="cs-CZ"/>
+        </w:rPr>
+        <w:t xml:space="preserve"> – každý z hráčů si určí jakoukoliv figurku soupeře, nad níž převezme velení, totéž udělá na začátku kola protihráč</w:t>
+      </w:r>
+    </w:p>
+    <w:p>
+      <w:pPr>
+        <w:rPr>
+          <w:lang w:val="cs-CZ"/>
+        </w:rPr>
+      </w:pPr>
+      <w:r>
+        <w:rPr>
+          <w:rStyle w:val="Nadpis3Char"/>
+          <w:lang w:val="cs-CZ"/>
+        </w:rPr>
+        <w:t>Obětování bohům</w:t>
+      </w:r>
+      <w:r>
+        <w:rPr>
+          <w:lang w:val="cs-CZ"/>
+        </w:rPr>
+        <w:t xml:space="preserve"> – hráč volající kouzlo obětuje x jednotek, jeho soupeř poté musí obětovat také n jednotek</w:t>
+      </w:r>
+    </w:p>
+    <w:p>
+      <w:pPr>
+        <w:rPr>
+          <w:lang w:val="cs-CZ"/>
+        </w:rPr>
+      </w:pPr>
+      <w:r>
+        <w:rPr>
+          <w:rStyle w:val="Nadpis3Char"/>
+          <w:lang w:val="cs-CZ"/>
+        </w:rPr>
+        <w:t>Najdi kouzlo</w:t>
+      </w:r>
+      <w:r>
+        <w:rPr>
+          <w:lang w:val="cs-CZ"/>
+        </w:rPr>
+        <w:t xml:space="preserve"> – Vezme si do ruku konkrétní kouzlo, balíček se zamíchá, kouzlo ukáže soupeři</w:t>
+      </w:r>
+    </w:p>
+    <w:p>
+      <w:pPr>
+        <w:rPr>
+          <w:lang w:val="cs-CZ"/>
+        </w:rPr>
+      </w:pPr>
+      <w:proofErr w:type="spellStart"/>
+      <w:r>
+        <w:rPr>
+          <w:rStyle w:val="Nadpis3Char"/>
+        </w:rPr>
+        <w:t>Zmocnění</w:t>
+      </w:r>
+      <w:proofErr w:type="spellEnd"/>
+      <w:r>
+        <w:rPr>
+          <w:lang w:val="fr-FR"/>
+        </w:rPr>
+        <w:t xml:space="preserve"> – na </w:t>
+      </w:r>
+      <w:proofErr w:type="spellStart"/>
+      <w:r>
+        <w:rPr>
+          <w:lang w:val="fr-FR"/>
+        </w:rPr>
+        <w:t>jeden</w:t>
+      </w:r>
+      <w:proofErr w:type="spellEnd"/>
+      <w:r>
+        <w:rPr>
+          <w:lang w:val="fr-FR"/>
+        </w:rPr>
+        <w:t xml:space="preserve"> </w:t>
+      </w:r>
+      <w:proofErr w:type="spellStart"/>
+      <w:r>
+        <w:rPr>
+          <w:lang w:val="fr-FR"/>
+        </w:rPr>
+        <w:t>tah</w:t>
+      </w:r>
+      <w:proofErr w:type="spellEnd"/>
+      <w:r>
+        <w:rPr>
+          <w:lang w:val="fr-FR"/>
+        </w:rPr>
+        <w:t xml:space="preserve"> </w:t>
+      </w:r>
+      <w:proofErr w:type="spellStart"/>
+      <w:r>
+        <w:rPr>
+          <w:lang w:val="fr-FR"/>
+        </w:rPr>
+        <w:t>ovládej</w:t>
+      </w:r>
+      <w:proofErr w:type="spellEnd"/>
+      <w:r>
+        <w:rPr>
+          <w:lang w:val="fr-FR"/>
+        </w:rPr>
+        <w:t xml:space="preserve"> </w:t>
+      </w:r>
+      <w:proofErr w:type="spellStart"/>
+      <w:r>
+        <w:rPr>
+          <w:lang w:val="fr-FR"/>
+        </w:rPr>
+        <w:t>jednu</w:t>
+      </w:r>
+      <w:proofErr w:type="spellEnd"/>
+      <w:r>
+        <w:rPr>
+          <w:lang w:val="fr-FR"/>
+        </w:rPr>
+        <w:t xml:space="preserve"> </w:t>
+      </w:r>
+      <w:proofErr w:type="spellStart"/>
+      <w:r>
+        <w:rPr>
+          <w:lang w:val="fr-FR"/>
+        </w:rPr>
+        <w:t>cizí</w:t>
+      </w:r>
+      <w:proofErr w:type="spellEnd"/>
+      <w:r>
+        <w:rPr>
+          <w:lang w:val="fr-FR"/>
+        </w:rPr>
+        <w:t xml:space="preserve"> </w:t>
+      </w:r>
+      <w:proofErr w:type="spellStart"/>
+      <w:r>
+        <w:rPr>
+          <w:lang w:val="fr-FR"/>
+        </w:rPr>
+        <w:t>figurku</w:t>
+      </w:r>
+      <w:proofErr w:type="spellEnd"/>
     </w:p>
     <w:p>
       <w:pPr>
@@ -1900,7 +2217,7 @@
         <w:rPr>
           <w:lang w:val="cs-CZ"/>
         </w:rPr>
-        <w:t>Zaříkadla</w:t>
+        <w:t>Vázaná na postavu</w:t>
       </w:r>
     </w:p>
     <w:p>
@@ -1914,13 +2231,19 @@
           <w:rStyle w:val="Nadpis3Char"/>
           <w:lang w:val="cs-CZ"/>
         </w:rPr>
-        <w:t>Iluze</w:t>
-      </w:r>
-      <w:r>
-        <w:rPr>
-          <w:lang w:val="cs-CZ"/>
-        </w:rPr>
-        <w:t xml:space="preserve"> – vytvoř iluzi jedné z tvých postav, nikdo nemůže určit, která figurka je pravá</w:t>
+        <w:t>Král</w:t>
+      </w:r>
+      <w:r>
+        <w:rPr>
+          <w:lang w:val="cs-CZ"/>
+        </w:rPr>
+        <w:t xml:space="preserve"> - </w:t>
+      </w:r>
+      <w:r>
+        <w:rPr>
+          <w:lang w:val="cs-CZ"/>
+        </w:rPr>
+        <w:t>Útěk</w:t>
       </w:r>
     </w:p>
     <w:p>
@@ -1934,13 +2257,43 @@
           <w:rStyle w:val="Nadpis3Char"/>
           <w:lang w:val="cs-CZ"/>
         </w:rPr>
-        <w:t>Oživ mrtvého</w:t>
-      </w:r>
-      <w:r>
-        <w:rPr>
-          <w:lang w:val="cs-CZ"/>
-        </w:rPr>
-        <w:t xml:space="preserve"> – oživí padlého mrtvého, příští kolo s ním nemůžeš hrát</w:t>
+        <w:t>Zloděj</w:t>
+      </w:r>
+      <w:r>
+        <w:rPr>
+          <w:lang w:val="cs-CZ"/>
+        </w:rPr>
+        <w:t xml:space="preserve"> </w:t>
+      </w:r>
+      <w:r>
+        <w:rPr>
+          <w:lang w:val="cs-CZ"/>
+        </w:rPr>
+        <w:t>–</w:t>
+      </w:r>
+      <w:r>
+        <w:rPr>
+          <w:lang w:val="cs-CZ"/>
+        </w:rPr>
+        <w:t xml:space="preserve"> </w:t>
+      </w:r>
+      <w:r>
+        <w:rPr>
+          <w:lang w:val="cs-CZ"/>
+        </w:rPr>
+        <w:t>Silný jed</w:t>
+      </w:r>
+      <w:r>
+        <w:rPr>
+          <w:lang w:val="cs-CZ"/>
+        </w:rPr>
+        <w:t xml:space="preserve"> – do vzdálenosti </w:t>
+      </w:r>
+      <w:r>
+        <w:rPr>
+          <w:lang w:val="cs-CZ"/>
+        </w:rPr>
+        <w:t>jedna instantně zabije jednotku</w:t>
       </w:r>
     </w:p>
     <w:p>
@@ -1954,13 +2307,19 @@
           <w:rStyle w:val="Nadpis3Char"/>
           <w:lang w:val="cs-CZ"/>
         </w:rPr>
-        <w:t>Ukaž zloděje</w:t>
-      </w:r>
-      <w:r>
-        <w:rPr>
-          <w:lang w:val="cs-CZ"/>
-        </w:rPr>
-        <w:t xml:space="preserve"> – soupeř musí poodhalit jednoho ze svých zlodějů</w:t>
+        <w:t>Zeď</w:t>
+      </w:r>
+      <w:r>
+        <w:rPr>
+          <w:lang w:val="cs-CZ"/>
+        </w:rPr>
+        <w:t xml:space="preserve"> - </w:t>
+      </w:r>
+      <w:r>
+        <w:rPr>
+          <w:lang w:val="cs-CZ"/>
+        </w:rPr>
+        <w:t>Posily – ze zdi se stane pěšák</w:t>
       </w:r>
     </w:p>
     <w:p>
@@ -1974,25 +2333,13 @@
           <w:rStyle w:val="Nadpis3Char"/>
           <w:lang w:val="cs-CZ"/>
         </w:rPr>
-        <w:t>Metamorfóza</w:t>
-      </w:r>
-      <w:r>
-        <w:rPr>
-          <w:lang w:val="cs-CZ"/>
-        </w:rPr>
-        <w:t xml:space="preserve"> – vyměň figurku za jakoukoliv jinou figurku</w:t>
-      </w:r>
-      <w:r>
-        <w:rPr>
-          <w:lang w:val="cs-CZ"/>
-        </w:rPr>
-        <w:t xml:space="preserve"> (kromě krále a zdí)</w:t>
-      </w:r>
-      <w:r>
-        <w:rPr>
-          <w:lang w:val="cs-CZ"/>
-        </w:rPr>
-        <w:t xml:space="preserve"> – najdi první kouzlo Přivolej ve svém balíčku, a to použij</w:t>
+        <w:t>Pěšák</w:t>
+      </w:r>
+      <w:r>
+        <w:rPr>
+          <w:lang w:val="cs-CZ"/>
+        </w:rPr>
+        <w:t xml:space="preserve"> - Znič zeď – zničí sousední zeď</w:t>
       </w:r>
     </w:p>
     <w:p>
@@ -2006,13 +2353,13 @@
           <w:rStyle w:val="Nadpis3Char"/>
           <w:lang w:val="cs-CZ"/>
         </w:rPr>
-        <w:t>Proroctví</w:t>
-      </w:r>
-      <w:r>
-        <w:rPr>
-          <w:lang w:val="cs-CZ"/>
-        </w:rPr>
-        <w:t xml:space="preserve"> – Můžeš se podívat na tři karty a libovolné z nich dát na spod balíčku</w:t>
+        <w:t>Střelec</w:t>
+      </w:r>
+      <w:r>
+        <w:rPr>
+          <w:lang w:val="cs-CZ"/>
+        </w:rPr>
+        <w:t xml:space="preserve"> – Vystřel – zabije jednotku na svůj dostřel aniž by se pohnul</w:t>
       </w:r>
     </w:p>
     <w:p>
@@ -2026,13 +2373,13 @@
           <w:rStyle w:val="Nadpis3Char"/>
           <w:lang w:val="cs-CZ"/>
         </w:rPr>
-        <w:t>Nová kouzla</w:t>
-      </w:r>
-      <w:r>
-        <w:rPr>
-          <w:lang w:val="cs-CZ"/>
-        </w:rPr>
-        <w:t xml:space="preserve"> – zvolený hráč zahodí svou ruku a vezme si tolik karet, kolik jich zahodil</w:t>
+        <w:t>Jezdec</w:t>
+      </w:r>
+      <w:r>
+        <w:rPr>
+          <w:lang w:val="cs-CZ"/>
+        </w:rPr>
+        <w:t xml:space="preserve"> – Dlouhý skok – může přeskočit zeď</w:t>
       </w:r>
     </w:p>
     <w:p>
@@ -2046,25 +2393,25 @@
           <w:rStyle w:val="Nadpis3Char"/>
           <w:lang w:val="cs-CZ"/>
         </w:rPr>
-        <w:t>Zahoď karty</w:t>
-      </w:r>
-      <w:r>
-        <w:rPr>
-          <w:lang w:val="cs-CZ"/>
-        </w:rPr>
-        <w:t xml:space="preserve"> – soupeř musí zahodit </w:t>
-      </w:r>
-      <w:r>
-        <w:rPr>
-          <w:lang w:val="cs-CZ"/>
-        </w:rPr>
-        <w:t xml:space="preserve">až </w:t>
-      </w:r>
-      <w:r>
-        <w:rPr>
-          <w:lang w:val="cs-CZ"/>
-        </w:rPr>
-        <w:t>dvě karty dle jeho výběru</w:t>
+        <w:t>Mág</w:t>
+      </w:r>
+      <w:r>
+        <w:rPr>
+          <w:lang w:val="cs-CZ"/>
+        </w:rPr>
+        <w:t xml:space="preserve"> –</w:t>
+      </w:r>
+      <w:r>
+        <w:rPr>
+          <w:lang w:val="cs-CZ"/>
+        </w:rPr>
+        <w:t xml:space="preserve"> Absorp</w:t>
+      </w:r>
+      <w:r>
+        <w:rPr>
+          <w:lang w:val="cs-CZ"/>
+        </w:rPr>
+        <w:t>ce many – hráč získá 3 many</w:t>
       </w:r>
     </w:p>
     <w:p>
@@ -2078,454 +2425,73 @@
           <w:rStyle w:val="Nadpis3Char"/>
           <w:lang w:val="cs-CZ"/>
         </w:rPr>
-        <w:t>Jasno</w:t>
-      </w:r>
-      <w:r>
-        <w:rPr>
-          <w:rStyle w:val="Nadpis3Char"/>
-          <w:lang w:val="cs-CZ"/>
-        </w:rPr>
-        <w:t>z</w:t>
-      </w:r>
-      <w:r>
-        <w:rPr>
-          <w:rStyle w:val="Nadpis3Char"/>
-          <w:lang w:val="cs-CZ"/>
-        </w:rPr>
-        <w:t>řivost</w:t>
-      </w:r>
-      <w:r>
-        <w:rPr>
-          <w:lang w:val="cs-CZ"/>
-        </w:rPr>
-        <w:t xml:space="preserve"> – soupeř ukáže celou svou ruku</w:t>
-      </w:r>
-    </w:p>
-    <w:p>
-      <w:pPr>
-        <w:rPr>
-          <w:lang w:val="cs-CZ"/>
-        </w:rPr>
-      </w:pPr>
-      <w:r>
-        <w:rPr>
-          <w:rStyle w:val="Nadpis3Char"/>
-          <w:lang w:val="cs-CZ"/>
-        </w:rPr>
-        <w:t>Výměna kouzel</w:t>
-      </w:r>
-      <w:r>
-        <w:rPr>
-          <w:lang w:val="cs-CZ"/>
-        </w:rPr>
-        <w:t xml:space="preserve"> – soupeř ukáže ruku a hráč si vybere jednu kartu, soupeři místo ní dá jenu ze svých karet</w:t>
-      </w:r>
-    </w:p>
-    <w:p>
-      <w:pPr>
-        <w:rPr>
-          <w:lang w:val="cs-CZ"/>
-        </w:rPr>
-      </w:pPr>
-      <w:r>
-        <w:rPr>
-          <w:rStyle w:val="Nadpis3Char"/>
-          <w:lang w:val="cs-CZ"/>
-        </w:rPr>
-        <w:t>Výměna mečů</w:t>
-      </w:r>
-      <w:r>
-        <w:rPr>
-          <w:lang w:val="cs-CZ"/>
-        </w:rPr>
-        <w:t xml:space="preserve"> – každý z hráčů si určí jakoukoliv figurku soupeře, nad níž převezme velení, totéž udělá na začátku kola protihráč</w:t>
-      </w:r>
-    </w:p>
-    <w:p>
-      <w:pPr>
-        <w:rPr>
-          <w:lang w:val="cs-CZ"/>
-        </w:rPr>
-      </w:pPr>
-      <w:r>
-        <w:rPr>
-          <w:rStyle w:val="Nadpis3Char"/>
-          <w:lang w:val="cs-CZ"/>
-        </w:rPr>
-        <w:t>Obětování bohům</w:t>
-      </w:r>
-      <w:r>
-        <w:rPr>
-          <w:lang w:val="cs-CZ"/>
-        </w:rPr>
-        <w:t xml:space="preserve"> – hráč volající kouzlo obětuje x jednotek, jeho soupeř poté musí obětovat také n jednotek</w:t>
-      </w:r>
-    </w:p>
-    <w:p>
-      <w:pPr>
-        <w:rPr>
-          <w:lang w:val="cs-CZ"/>
-        </w:rPr>
-      </w:pPr>
-      <w:r>
-        <w:rPr>
-          <w:rStyle w:val="Nadpis3Char"/>
-          <w:lang w:val="cs-CZ"/>
-        </w:rPr>
-        <w:t>Najdi kouzlo</w:t>
-      </w:r>
-      <w:r>
-        <w:rPr>
-          <w:lang w:val="cs-CZ"/>
-        </w:rPr>
-        <w:t xml:space="preserve"> – Vezme si do ruku konkrétní kouzlo, balíček se zamíchá, kouzlo ukáže soupeři</w:t>
-      </w:r>
-    </w:p>
-    <w:p>
-      <w:pPr>
-        <w:rPr>
-          <w:lang w:val="cs-CZ"/>
-        </w:rPr>
-      </w:pPr>
+        <w:t>Přivolávač</w:t>
+      </w:r>
+      <w:r>
+        <w:rPr>
+          <w:lang w:val="cs-CZ"/>
+        </w:rPr>
+        <w:t xml:space="preserve"> – Brána </w:t>
+      </w:r>
+      <w:r>
+        <w:rPr>
+          <w:lang w:val="cs-CZ"/>
+        </w:rPr>
+        <w:t xml:space="preserve">pomoci – vytvoří nové </w:t>
+      </w:r>
       <w:proofErr w:type="spellStart"/>
       <w:r>
         <w:rPr>
-          <w:rStyle w:val="Nadpis3Char"/>
-        </w:rPr>
-        <w:t>Zmocnění</w:t>
+          <w:lang w:val="cs-CZ"/>
+        </w:rPr>
+        <w:t>spawnovací</w:t>
       </w:r>
       <w:proofErr w:type="spellEnd"/>
       <w:r>
         <w:rPr>
-          <w:lang w:val="fr-FR"/>
-        </w:rPr>
-        <w:t xml:space="preserve"> – na </w:t>
-      </w:r>
+          <w:lang w:val="cs-CZ"/>
+        </w:rPr>
+        <w:t xml:space="preserve"> místo pro kouzla „Přivolej“, přivolávač </w:t>
+      </w:r>
+    </w:p>
+    <w:p>
+      <w:pPr>
+        <w:rPr>
+          <w:lang w:val="cs-CZ"/>
+        </w:rPr>
+      </w:pPr>
+      <w:r>
+        <w:rPr>
+          <w:lang w:val="cs-CZ"/>
+        </w:rPr>
+        <w:t>Z</w:t>
+      </w:r>
+      <w:r>
+        <w:rPr>
+          <w:lang w:val="cs-CZ"/>
+        </w:rPr>
+        <w:t>ahyne</w:t>
+      </w:r>
+    </w:p>
+    <w:p>
+      <w:pPr>
+        <w:rPr>
+          <w:lang w:val="cs-CZ"/>
+        </w:rPr>
+      </w:pPr>
       <w:proofErr w:type="spellStart"/>
       <w:r>
         <w:rPr>
-          <w:lang w:val="fr-FR"/>
-        </w:rPr>
-        <w:t>jeden</w:t>
+          <w:rStyle w:val="Nadpis2Char"/>
+        </w:rPr>
+        <w:t>Kněz</w:t>
       </w:r>
       <w:proofErr w:type="spellEnd"/>
       <w:r>
         <w:rPr>
-          <w:lang w:val="fr-FR"/>
-        </w:rPr>
-        <w:t xml:space="preserve"> </w:t>
-      </w:r>
-      <w:proofErr w:type="spellStart"/>
-      <w:r>
-        <w:rPr>
-          <w:lang w:val="fr-FR"/>
-        </w:rPr>
-        <w:t>tah</w:t>
-      </w:r>
-      <w:proofErr w:type="spellEnd"/>
-      <w:r>
-        <w:rPr>
-          <w:lang w:val="fr-FR"/>
-        </w:rPr>
-        <w:t xml:space="preserve"> </w:t>
-      </w:r>
-      <w:proofErr w:type="spellStart"/>
-      <w:r>
-        <w:rPr>
-          <w:lang w:val="fr-FR"/>
-        </w:rPr>
-        <w:t>ovládej</w:t>
-      </w:r>
-      <w:proofErr w:type="spellEnd"/>
-      <w:r>
-        <w:rPr>
-          <w:lang w:val="fr-FR"/>
-        </w:rPr>
-        <w:t xml:space="preserve"> </w:t>
-      </w:r>
-      <w:proofErr w:type="spellStart"/>
-      <w:r>
-        <w:rPr>
-          <w:lang w:val="fr-FR"/>
-        </w:rPr>
-        <w:t>jednu</w:t>
-      </w:r>
-      <w:proofErr w:type="spellEnd"/>
-      <w:r>
-        <w:rPr>
-          <w:lang w:val="fr-FR"/>
-        </w:rPr>
-        <w:t xml:space="preserve"> </w:t>
-      </w:r>
-      <w:proofErr w:type="spellStart"/>
-      <w:r>
-        <w:rPr>
-          <w:lang w:val="fr-FR"/>
-        </w:rPr>
-        <w:t>cizí</w:t>
-      </w:r>
-      <w:proofErr w:type="spellEnd"/>
-      <w:r>
-        <w:rPr>
-          <w:lang w:val="fr-FR"/>
-        </w:rPr>
-        <w:t xml:space="preserve"> </w:t>
-      </w:r>
-      <w:proofErr w:type="spellStart"/>
-      <w:r>
-        <w:rPr>
-          <w:lang w:val="fr-FR"/>
-        </w:rPr>
-        <w:t>figurku</w:t>
-      </w:r>
-      <w:proofErr w:type="spellEnd"/>
-    </w:p>
-    <w:p>
-      <w:pPr>
-        <w:pStyle w:val="Nadpis2"/>
-        <w:rPr>
-          <w:lang w:val="cs-CZ"/>
-        </w:rPr>
-      </w:pPr>
-      <w:r>
-        <w:rPr>
-          <w:lang w:val="cs-CZ"/>
-        </w:rPr>
-        <w:t>Vázaná na postavu</w:t>
-      </w:r>
-    </w:p>
-    <w:p>
-      <w:pPr>
-        <w:rPr>
-          <w:lang w:val="cs-CZ"/>
-        </w:rPr>
-      </w:pPr>
-      <w:r>
-        <w:rPr>
-          <w:rStyle w:val="Nadpis3Char"/>
-          <w:lang w:val="cs-CZ"/>
-        </w:rPr>
-        <w:t>Král</w:t>
-      </w:r>
-      <w:r>
-        <w:rPr>
-          <w:lang w:val="cs-CZ"/>
-        </w:rPr>
-        <w:t xml:space="preserve"> - </w:t>
-      </w:r>
-      <w:r>
-        <w:rPr>
-          <w:lang w:val="cs-CZ"/>
-        </w:rPr>
-        <w:t>Útěk</w:t>
-      </w:r>
-    </w:p>
-    <w:p>
-      <w:pPr>
-        <w:rPr>
-          <w:lang w:val="cs-CZ"/>
-        </w:rPr>
-      </w:pPr>
-      <w:r>
-        <w:rPr>
-          <w:rStyle w:val="Nadpis3Char"/>
-          <w:lang w:val="cs-CZ"/>
-        </w:rPr>
-        <w:t>Zloděj</w:t>
-      </w:r>
-      <w:r>
-        <w:rPr>
-          <w:lang w:val="cs-CZ"/>
-        </w:rPr>
-        <w:t xml:space="preserve"> </w:t>
-      </w:r>
-      <w:r>
-        <w:rPr>
-          <w:lang w:val="cs-CZ"/>
-        </w:rPr>
-        <w:t>–</w:t>
-      </w:r>
-      <w:r>
-        <w:rPr>
-          <w:lang w:val="cs-CZ"/>
-        </w:rPr>
-        <w:t xml:space="preserve"> </w:t>
-      </w:r>
-      <w:r>
-        <w:rPr>
-          <w:lang w:val="cs-CZ"/>
-        </w:rPr>
-        <w:t>Silný jed</w:t>
-      </w:r>
-      <w:r>
-        <w:rPr>
-          <w:lang w:val="cs-CZ"/>
-        </w:rPr>
-        <w:t xml:space="preserve"> – do vzdálenosti </w:t>
-      </w:r>
-      <w:r>
-        <w:rPr>
-          <w:lang w:val="cs-CZ"/>
-        </w:rPr>
-        <w:t>jedna instantně zabije jednotku</w:t>
-      </w:r>
-    </w:p>
-    <w:p>
-      <w:pPr>
-        <w:rPr>
-          <w:lang w:val="cs-CZ"/>
-        </w:rPr>
-      </w:pPr>
-      <w:r>
-        <w:rPr>
-          <w:rStyle w:val="Nadpis3Char"/>
-          <w:lang w:val="cs-CZ"/>
-        </w:rPr>
-        <w:t>Zeď</w:t>
-      </w:r>
-      <w:r>
-        <w:rPr>
-          <w:lang w:val="cs-CZ"/>
-        </w:rPr>
-        <w:t xml:space="preserve"> - </w:t>
-      </w:r>
-      <w:r>
-        <w:rPr>
-          <w:lang w:val="cs-CZ"/>
-        </w:rPr>
-        <w:t>Posily – ze zdi se stane pěšák</w:t>
-      </w:r>
-    </w:p>
-    <w:p>
-      <w:pPr>
-        <w:rPr>
-          <w:lang w:val="cs-CZ"/>
-        </w:rPr>
-      </w:pPr>
-      <w:r>
-        <w:rPr>
-          <w:rStyle w:val="Nadpis3Char"/>
-          <w:lang w:val="cs-CZ"/>
-        </w:rPr>
-        <w:t>Pěšák</w:t>
-      </w:r>
-      <w:r>
-        <w:rPr>
-          <w:lang w:val="cs-CZ"/>
-        </w:rPr>
-        <w:t xml:space="preserve"> - Znič zeď – zničí sousední zeď</w:t>
-      </w:r>
-    </w:p>
-    <w:p>
-      <w:pPr>
-        <w:rPr>
-          <w:lang w:val="cs-CZ"/>
-        </w:rPr>
-      </w:pPr>
-      <w:r>
-        <w:rPr>
-          <w:rStyle w:val="Nadpis3Char"/>
-          <w:lang w:val="cs-CZ"/>
-        </w:rPr>
-        <w:t>Střelec</w:t>
-      </w:r>
-      <w:r>
-        <w:rPr>
-          <w:lang w:val="cs-CZ"/>
-        </w:rPr>
-        <w:t xml:space="preserve"> – Vystřel – zabije jednotku na svůj dostřel aniž by se pohnul</w:t>
-      </w:r>
-    </w:p>
-    <w:p>
-      <w:pPr>
-        <w:rPr>
-          <w:lang w:val="cs-CZ"/>
-        </w:rPr>
-      </w:pPr>
-      <w:r>
-        <w:rPr>
-          <w:rStyle w:val="Nadpis3Char"/>
-          <w:lang w:val="cs-CZ"/>
-        </w:rPr>
-        <w:t>Jezdec</w:t>
-      </w:r>
-      <w:r>
-        <w:rPr>
-          <w:lang w:val="cs-CZ"/>
-        </w:rPr>
-        <w:t xml:space="preserve"> – Dlouhý skok – může přeskočit zeď</w:t>
-      </w:r>
-    </w:p>
-    <w:p>
-      <w:pPr>
-        <w:rPr>
-          <w:lang w:val="cs-CZ"/>
-        </w:rPr>
-      </w:pPr>
-      <w:r>
-        <w:rPr>
-          <w:rStyle w:val="Nadpis3Char"/>
-          <w:lang w:val="cs-CZ"/>
-        </w:rPr>
-        <w:t>Mág</w:t>
-      </w:r>
-      <w:r>
-        <w:rPr>
-          <w:lang w:val="cs-CZ"/>
-        </w:rPr>
-        <w:t xml:space="preserve"> –</w:t>
-      </w:r>
-      <w:r>
-        <w:rPr>
-          <w:lang w:val="cs-CZ"/>
-        </w:rPr>
-        <w:t xml:space="preserve"> Absorp</w:t>
-      </w:r>
-      <w:r>
-        <w:rPr>
-          <w:lang w:val="cs-CZ"/>
-        </w:rPr>
-        <w:t>ce many – hráč získá 3 many</w:t>
-      </w:r>
-    </w:p>
-    <w:p>
-      <w:pPr>
-        <w:rPr>
-          <w:lang w:val="cs-CZ"/>
-        </w:rPr>
-      </w:pPr>
-      <w:r>
-        <w:rPr>
-          <w:rStyle w:val="Nadpis3Char"/>
-          <w:lang w:val="cs-CZ"/>
-        </w:rPr>
-        <w:t>Přivolávač</w:t>
-      </w:r>
-      <w:r>
-        <w:rPr>
-          <w:lang w:val="cs-CZ"/>
-        </w:rPr>
-        <w:t xml:space="preserve"> – Brána </w:t>
-      </w:r>
-      <w:r>
-        <w:rPr>
-          <w:lang w:val="cs-CZ"/>
-        </w:rPr>
-        <w:t xml:space="preserve">pomoci – vytvoří nové </w:t>
-      </w:r>
-      <w:proofErr w:type="spellStart"/>
-      <w:r>
-        <w:rPr>
-          <w:lang w:val="cs-CZ"/>
-        </w:rPr>
-        <w:t>spawnovací</w:t>
-      </w:r>
-      <w:proofErr w:type="spellEnd"/>
-      <w:r>
-        <w:rPr>
-          <w:lang w:val="cs-CZ"/>
-        </w:rPr>
-        <w:t xml:space="preserve"> místo pro kouzla „Přivolej“, přivolávač zahyne</w:t>
+          <w:lang w:val="cs-CZ"/>
+        </w:rPr>
+        <w:t xml:space="preserve"> – Přebarvi danou jednotku na svou stranu, funguje na vše kromě krále a zdi</w:t>
       </w:r>
     </w:p>
     <w:p>

</xml_diff>

<commit_message>
New DD and literature
</commit_message>
<xml_diff>
--- a/documents/DD.docx
+++ b/documents/DD.docx
@@ -56,7 +56,47 @@
         <w:rPr>
           <w:lang w:val="cs-CZ"/>
         </w:rPr>
-        <w:t>Každý z hráčů má na ploše svého krále. Hra končí, jestliže alespoň jeden z králů zahyne. Vyhrává ten, jehož král na hracím plánu vydrží nejdéle. Jestliže vlivem jednoho kouzla zemřou poslední králové současně, hra končí remízou majitelů těchto králů.</w:t>
+        <w:t>Každý z hráčů má na ploše svého krále. Hra končí, jestli</w:t>
+      </w:r>
+      <w:r>
+        <w:rPr>
+          <w:lang w:val="cs-CZ"/>
+        </w:rPr>
+        <w:t xml:space="preserve">že alespoň jeden z králů zahyne a nemůže být </w:t>
+      </w:r>
+      <w:proofErr w:type="spellStart"/>
+      <w:r>
+        <w:rPr>
+          <w:lang w:val="cs-CZ"/>
+        </w:rPr>
+        <w:t>respawnován</w:t>
+      </w:r>
+      <w:proofErr w:type="spellEnd"/>
+      <w:r>
+        <w:rPr>
+          <w:lang w:val="cs-CZ"/>
+        </w:rPr>
+        <w:t xml:space="preserve"> na </w:t>
+      </w:r>
+      <w:proofErr w:type="spellStart"/>
+      <w:r>
+        <w:rPr>
+          <w:lang w:val="cs-CZ"/>
+        </w:rPr>
+        <w:t>respawnovacím</w:t>
+      </w:r>
+      <w:proofErr w:type="spellEnd"/>
+      <w:r>
+        <w:rPr>
+          <w:lang w:val="cs-CZ"/>
+        </w:rPr>
+        <w:t xml:space="preserve"> místě.</w:t>
+      </w:r>
+      <w:r>
+        <w:rPr>
+          <w:lang w:val="cs-CZ"/>
+        </w:rPr>
+        <w:t xml:space="preserve"> Vyhrává ten, jehož král na hracím plánu vydrží nejdéle. Jestliže vlivem jednoho kouzla zemřou poslední králové současně, hra končí remízou majitelů těchto králů.</w:t>
       </w:r>
     </w:p>
     <w:p>
@@ -82,7 +122,13 @@
         <w:rPr>
           <w:lang w:val="cs-CZ"/>
         </w:rPr>
-        <w:t>Dále může hráč k dosažení vítězství využít každé kolo jedno z kouzel, které si tahá náhodně ze svého balíčku.</w:t>
+        <w:t xml:space="preserve">Dále může hráč k dosažení vítězství využít každé kolo jedno z kouzel, které </w:t>
+      </w:r>
+      <w:r>
+        <w:rPr>
+          <w:lang w:val="cs-CZ"/>
+        </w:rPr>
+        <w:t>má uložené ve své knize kouzel.</w:t>
       </w:r>
     </w:p>
     <w:p>
@@ -162,20 +208,20 @@
         <w:rPr>
           <w:lang w:val="cs-CZ"/>
         </w:rPr>
-        <w:t>Líznutí karty</w:t>
-      </w:r>
-    </w:p>
-    <w:p>
-      <w:pPr>
-        <w:rPr>
-          <w:lang w:val="cs-CZ"/>
-        </w:rPr>
-      </w:pPr>
-      <w:r>
-        <w:rPr>
-          <w:lang w:val="cs-CZ"/>
-        </w:rPr>
-        <w:t>V případě, že balíček není prázdný a hráč nemá v ruce 4 karty, jednu si lízne.</w:t>
+        <w:t>Zahrání kouzla</w:t>
+      </w:r>
+    </w:p>
+    <w:p>
+      <w:pPr>
+        <w:rPr>
+          <w:lang w:val="cs-CZ"/>
+        </w:rPr>
+      </w:pPr>
+      <w:r>
+        <w:rPr>
+          <w:lang w:val="cs-CZ"/>
+        </w:rPr>
+        <w:t>Hráči se zobrazí aktivní všechna kouzla, na které má dostatek many a jsou splněny všechny ostatní podmínky pro jejich zahrání (např. kouzla vázaná na povolání požadují postavičku daného povolání ve hře)</w:t>
       </w:r>
     </w:p>
     <w:p>
@@ -189,26 +235,73 @@
         <w:rPr>
           <w:lang w:val="cs-CZ"/>
         </w:rPr>
-        <w:t>Zahrání kouzla</w:t>
-      </w:r>
-    </w:p>
-    <w:p>
-      <w:pPr>
-        <w:rPr>
-          <w:lang w:val="cs-CZ"/>
-        </w:rPr>
-      </w:pPr>
-      <w:r>
-        <w:rPr>
-          <w:lang w:val="cs-CZ"/>
-        </w:rPr>
-        <w:t>Hráči se zobrazí aktivní všechna kouzla, na které má dostatek many a jsou splněny všechny ostatní podmínky pro jejich zahrání (např. kouzla vázaná na povolání požadují postavičku daného povolání ve hře)</w:t>
-      </w:r>
-      <w:r>
-        <w:rPr>
-          <w:lang w:val="cs-CZ"/>
-        </w:rPr>
-        <w:t xml:space="preserve"> Pokud nezahraje kouzlo, získává 1 manu navíc.</w:t>
+        <w:t>Provedení tahu</w:t>
+      </w:r>
+    </w:p>
+    <w:p>
+      <w:pPr>
+        <w:rPr>
+          <w:lang w:val="cs-CZ"/>
+        </w:rPr>
+      </w:pPr>
+      <w:r>
+        <w:rPr>
+          <w:lang w:val="cs-CZ"/>
+        </w:rPr>
+        <w:t>Hráč pohne právě s jednou ze svých figur dle jejich pravidel pohybu.</w:t>
+      </w:r>
+    </w:p>
+    <w:p>
+      <w:pPr>
+        <w:pStyle w:val="Nadpis1"/>
+        <w:rPr>
+          <w:lang w:val="cs-CZ"/>
+        </w:rPr>
+      </w:pPr>
+      <w:r>
+        <w:rPr>
+          <w:lang w:val="cs-CZ"/>
+        </w:rPr>
+        <w:t>Módy</w:t>
+      </w:r>
+    </w:p>
+    <w:p>
+      <w:pPr>
+        <w:pStyle w:val="Nadpis2"/>
+        <w:rPr>
+          <w:lang w:val="cs-CZ"/>
+        </w:rPr>
+      </w:pPr>
+      <w:r>
+        <w:rPr>
+          <w:lang w:val="cs-CZ"/>
+        </w:rPr>
+        <w:t>Kampaň</w:t>
+      </w:r>
+      <w:r>
+        <w:rPr>
+          <w:lang w:val="cs-CZ"/>
+        </w:rPr>
+        <w:t xml:space="preserve"> 1</w:t>
+      </w:r>
+    </w:p>
+    <w:p>
+      <w:pPr>
+        <w:rPr>
+          <w:lang w:val="cs-CZ"/>
+        </w:rPr>
+      </w:pPr>
+      <w:r>
+        <w:rPr>
+          <w:lang w:val="cs-CZ"/>
+        </w:rPr>
+        <w:t>Nejprve bez kouzel seznámení se všemi figurkami</w:t>
+      </w:r>
+      <w:r>
+        <w:rPr>
+          <w:lang w:val="cs-CZ"/>
+        </w:rPr>
+        <w:t>.</w:t>
       </w:r>
     </w:p>
     <w:p>
@@ -222,20 +315,67 @@
         <w:rPr>
           <w:lang w:val="cs-CZ"/>
         </w:rPr>
-        <w:t>Provedení tahu</w:t>
-      </w:r>
-    </w:p>
-    <w:p>
-      <w:pPr>
-        <w:rPr>
-          <w:lang w:val="cs-CZ"/>
-        </w:rPr>
-      </w:pPr>
-      <w:r>
-        <w:rPr>
-          <w:lang w:val="cs-CZ"/>
-        </w:rPr>
-        <w:t>Hráč pohne právě s jednou ze svých figur dle jejich pravidel pohybu.</w:t>
+        <w:t xml:space="preserve">První </w:t>
+      </w:r>
+      <w:proofErr w:type="spellStart"/>
+      <w:r>
+        <w:rPr>
+          <w:lang w:val="cs-CZ"/>
+        </w:rPr>
+        <w:t>level</w:t>
+      </w:r>
+      <w:proofErr w:type="spellEnd"/>
+    </w:p>
+    <w:p>
+      <w:pPr>
+        <w:rPr>
+          <w:lang w:val="cs-CZ"/>
+        </w:rPr>
+      </w:pPr>
+      <w:r>
+        <w:rPr>
+          <w:lang w:val="cs-CZ"/>
+        </w:rPr>
+        <w:t>Král obklopen zdmi v rohu, kolem něj několik pěšáků, soupeř jich má míň. Hráč má v ruce pouze kouzlo Posily(přeměnění zdi na vojáka)</w:t>
+      </w:r>
+    </w:p>
+    <w:p>
+      <w:pPr>
+        <w:pStyle w:val="Nadpis2"/>
+        <w:rPr>
+          <w:lang w:val="cs-CZ"/>
+        </w:rPr>
+      </w:pPr>
+      <w:r>
+        <w:rPr>
+          <w:lang w:val="cs-CZ"/>
+        </w:rPr>
+        <w:t>Kampaň 2</w:t>
+      </w:r>
+    </w:p>
+    <w:p>
+      <w:pPr>
+        <w:rPr>
+          <w:lang w:val="cs-CZ"/>
+        </w:rPr>
+      </w:pPr>
+      <w:r>
+        <w:rPr>
+          <w:lang w:val="cs-CZ"/>
+        </w:rPr>
+        <w:t>Volba speciální jednotky (zloděj, mág, přivolávač</w:t>
+      </w:r>
+      <w:r>
+        <w:rPr>
+          <w:lang w:val="cs-CZ"/>
+        </w:rPr>
+        <w:t>, kněz</w:t>
+      </w:r>
+      <w:r>
+        <w:rPr>
+          <w:lang w:val="cs-CZ"/>
+        </w:rPr>
+        <w:t>) a vlastní balíček.</w:t>
       </w:r>
     </w:p>
     <w:p>
@@ -249,133 +389,6 @@
         <w:rPr>
           <w:lang w:val="cs-CZ"/>
         </w:rPr>
-        <w:t>Módy</w:t>
-      </w:r>
-    </w:p>
-    <w:p>
-      <w:pPr>
-        <w:pStyle w:val="Nadpis2"/>
-        <w:rPr>
-          <w:lang w:val="cs-CZ"/>
-        </w:rPr>
-      </w:pPr>
-      <w:r>
-        <w:rPr>
-          <w:lang w:val="cs-CZ"/>
-        </w:rPr>
-        <w:t>Kampaň</w:t>
-      </w:r>
-      <w:r>
-        <w:rPr>
-          <w:lang w:val="cs-CZ"/>
-        </w:rPr>
-        <w:t xml:space="preserve"> 1</w:t>
-      </w:r>
-    </w:p>
-    <w:p>
-      <w:pPr>
-        <w:rPr>
-          <w:lang w:val="cs-CZ"/>
-        </w:rPr>
-      </w:pPr>
-      <w:r>
-        <w:rPr>
-          <w:lang w:val="cs-CZ"/>
-        </w:rPr>
-        <w:t>Nejprve bez kouzel seznámení se všemi figurkami</w:t>
-      </w:r>
-      <w:r>
-        <w:rPr>
-          <w:lang w:val="cs-CZ"/>
-        </w:rPr>
-        <w:t>.</w:t>
-      </w:r>
-    </w:p>
-    <w:p>
-      <w:pPr>
-        <w:pStyle w:val="Nadpis3"/>
-        <w:rPr>
-          <w:lang w:val="cs-CZ"/>
-        </w:rPr>
-      </w:pPr>
-      <w:r>
-        <w:rPr>
-          <w:lang w:val="cs-CZ"/>
-        </w:rPr>
-        <w:t xml:space="preserve">První </w:t>
-      </w:r>
-      <w:proofErr w:type="spellStart"/>
-      <w:r>
-        <w:rPr>
-          <w:lang w:val="cs-CZ"/>
-        </w:rPr>
-        <w:t>level</w:t>
-      </w:r>
-      <w:proofErr w:type="spellEnd"/>
-    </w:p>
-    <w:p>
-      <w:pPr>
-        <w:rPr>
-          <w:lang w:val="cs-CZ"/>
-        </w:rPr>
-      </w:pPr>
-      <w:r>
-        <w:rPr>
-          <w:lang w:val="cs-CZ"/>
-        </w:rPr>
-        <w:t>Král obklopen zdmi v rohu, kolem něj několik pěšáků, soupeř jich má míň. Hráč má v ruce pouze kouzlo Posily(přeměnění zdi na vojáka)</w:t>
-      </w:r>
-    </w:p>
-    <w:p>
-      <w:pPr>
-        <w:pStyle w:val="Nadpis2"/>
-        <w:rPr>
-          <w:lang w:val="cs-CZ"/>
-        </w:rPr>
-      </w:pPr>
-      <w:r>
-        <w:rPr>
-          <w:lang w:val="cs-CZ"/>
-        </w:rPr>
-        <w:t>Kampaň 2</w:t>
-      </w:r>
-    </w:p>
-    <w:p>
-      <w:pPr>
-        <w:rPr>
-          <w:lang w:val="cs-CZ"/>
-        </w:rPr>
-      </w:pPr>
-      <w:r>
-        <w:rPr>
-          <w:lang w:val="cs-CZ"/>
-        </w:rPr>
-        <w:t>Volba speciální jednotky (zloděj, mág, přivolávač</w:t>
-      </w:r>
-      <w:r>
-        <w:rPr>
-          <w:lang w:val="cs-CZ"/>
-        </w:rPr>
-        <w:t>, kněz</w:t>
-      </w:r>
-      <w:r>
-        <w:rPr>
-          <w:lang w:val="cs-CZ"/>
-        </w:rPr>
-        <w:t>) a vlastní balíček.</w:t>
-      </w:r>
-    </w:p>
-    <w:p>
-      <w:pPr>
-        <w:pStyle w:val="Nadpis1"/>
-        <w:rPr>
-          <w:lang w:val="cs-CZ"/>
-        </w:rPr>
-      </w:pPr>
-      <w:r>
-        <w:rPr>
-          <w:lang w:val="cs-CZ"/>
-        </w:rPr>
         <w:t>Taverny</w:t>
       </w:r>
     </w:p>
@@ -389,26 +402,26 @@
         <w:rPr>
           <w:lang w:val="cs-CZ"/>
         </w:rPr>
+        <w:t>Místa, kde se může hrát. Hráč je nejdřív musí objevit. Po objevení v nich může hrát.</w:t>
+      </w:r>
+      <w:r>
+        <w:rPr>
+          <w:lang w:val="cs-CZ"/>
+        </w:rPr>
+        <w:t xml:space="preserve"> Objevené taverny musí být alespoň kilometr od sebe. První hru musí hráč dohrát na místě, kde stál na počátku hry.</w:t>
+      </w:r>
+    </w:p>
+    <w:p>
+      <w:pPr>
+        <w:rPr>
+          <w:lang w:val="cs-CZ"/>
+        </w:rPr>
+      </w:pPr>
+      <w:r>
+        <w:rPr>
+          <w:lang w:val="cs-CZ"/>
+        </w:rPr>
         <w:lastRenderedPageBreak/>
-        <w:t>Místa, kde se může hrát. Hráč je nejdřív musí objevit. Po objevení v nich může hrát.</w:t>
-      </w:r>
-      <w:r>
-        <w:rPr>
-          <w:lang w:val="cs-CZ"/>
-        </w:rPr>
-        <w:t xml:space="preserve"> Objevené taverny musí být alespoň kilometr od sebe. První hru musí hráč dohrát na místě, kde stál na počátku hry.</w:t>
-      </w:r>
-    </w:p>
-    <w:p>
-      <w:pPr>
-        <w:rPr>
-          <w:lang w:val="cs-CZ"/>
-        </w:rPr>
-      </w:pPr>
-      <w:r>
-        <w:rPr>
-          <w:lang w:val="cs-CZ"/>
-        </w:rPr>
         <w:t>(nebo jiný návrh, abych si hráč nemohl otevřít všechny taverny při cestě vlakem)</w:t>
       </w:r>
     </w:p>
@@ -751,7 +764,6 @@
         <w:rPr>
           <w:lang w:val="cs-CZ"/>
         </w:rPr>
-        <w:lastRenderedPageBreak/>
         <w:t>Kouzlo – vystřelí a zabije nepřátelskou postavičku aniž by se s ní vyměnila</w:t>
       </w:r>
     </w:p>
@@ -768,6 +780,7 @@
           <w:noProof/>
           <w:lang w:val="cs-CZ" w:eastAsia="cs-CZ" w:bidi="ar-SA"/>
         </w:rPr>
+        <w:lastRenderedPageBreak/>
         <w:drawing>
           <wp:inline distT="0" distB="0" distL="0" distR="0">
             <wp:extent cx="1866667" cy="1904762"/>
@@ -964,91 +977,13 @@
         <w:rPr>
           <w:lang w:val="cs-CZ"/>
         </w:rPr>
-        <w:t>Od svého prvního pohybu je neviditelný</w:t>
-      </w:r>
-    </w:p>
-    <w:p>
-      <w:pPr>
-        <w:pStyle w:val="Odstavecseseznamem"/>
-        <w:numPr>
-          <w:ilvl w:val="1"/>
-          <w:numId w:val="4"/>
-        </w:numPr>
-        <w:rPr>
-          <w:lang w:val="cs-CZ"/>
-        </w:rPr>
-      </w:pPr>
-      <w:r>
-        <w:rPr>
-          <w:lang w:val="cs-CZ"/>
-        </w:rPr>
-        <w:t>Objeví se když je do vzdálenosti 2 od krále, když zaútočí</w:t>
-      </w:r>
-      <w:r>
-        <w:rPr>
-          <w:lang w:val="cs-CZ"/>
-        </w:rPr>
-        <w:t>, p</w:t>
-      </w:r>
-      <w:r>
-        <w:rPr>
-          <w:lang w:val="cs-CZ"/>
-        </w:rPr>
-        <w:t>o použití kouzla</w:t>
-      </w:r>
-    </w:p>
-    <w:p>
-      <w:pPr>
-        <w:pStyle w:val="Odstavecseseznamem"/>
-        <w:numPr>
-          <w:ilvl w:val="1"/>
-          <w:numId w:val="4"/>
-        </w:numPr>
-        <w:rPr>
-          <w:lang w:val="cs-CZ"/>
-        </w:rPr>
-      </w:pPr>
-      <w:r>
-        <w:rPr>
-          <w:lang w:val="cs-CZ"/>
-        </w:rPr>
-        <w:t>Zmizí opět po prvním pohybu</w:t>
-      </w:r>
-    </w:p>
-    <w:p>
-      <w:pPr>
-        <w:pStyle w:val="Odstavecseseznamem"/>
-        <w:numPr>
-          <w:ilvl w:val="0"/>
-          <w:numId w:val="4"/>
-        </w:numPr>
-        <w:rPr>
-          <w:lang w:val="cs-CZ"/>
-        </w:rPr>
-      </w:pPr>
-      <w:r>
-        <w:rPr>
-          <w:lang w:val="cs-CZ"/>
-        </w:rPr>
-        <w:t>Při útoku se nepřemístí na místo oběti, oběť žije ještě následující kolo a má šanci zloděje zabít</w:t>
-      </w:r>
-    </w:p>
-    <w:p>
-      <w:pPr>
-        <w:pStyle w:val="Odstavecseseznamem"/>
-        <w:numPr>
-          <w:ilvl w:val="0"/>
-          <w:numId w:val="4"/>
-        </w:numPr>
-        <w:rPr>
-          <w:lang w:val="cs-CZ"/>
-        </w:rPr>
-      </w:pPr>
-      <w:r>
-        <w:rPr>
-          <w:lang w:val="cs-CZ"/>
-        </w:rPr>
-        <w:t>Kouzlo – instantní smrt jednotky</w:t>
+        <w:t xml:space="preserve">Kouzlo – </w:t>
+      </w:r>
+      <w:r>
+        <w:rPr>
+          <w:lang w:val="cs-CZ"/>
+        </w:rPr>
+        <w:t>Zabije vše na jeho dosah</w:t>
       </w:r>
     </w:p>
     <w:p>
@@ -1243,7 +1178,6 @@
         <w:rPr>
           <w:lang w:val="cs-CZ"/>
         </w:rPr>
-        <w:lastRenderedPageBreak/>
         <w:t xml:space="preserve">Hráč dostává o jeden </w:t>
       </w:r>
       <w:proofErr w:type="spellStart"/>
@@ -1292,6 +1226,7 @@
           <w:noProof/>
           <w:lang w:val="cs-CZ" w:eastAsia="cs-CZ" w:bidi="ar-SA"/>
         </w:rPr>
+        <w:lastRenderedPageBreak/>
         <w:drawing>
           <wp:inline distT="0" distB="0" distL="0" distR="0">
             <wp:extent cx="1117460" cy="1155556"/>
@@ -1657,12 +1592,14 @@
         </w:rPr>
         <w:t xml:space="preserve">Viz jednosměrný </w:t>
       </w:r>
+      <w:proofErr w:type="spellStart"/>
       <w:r>
         <w:rPr>
           <w:lang w:val="cs-CZ"/>
         </w:rPr>
         <w:t>teleport</w:t>
       </w:r>
+      <w:proofErr w:type="spellEnd"/>
       <w:r>
         <w:rPr>
           <w:lang w:val="cs-CZ"/>
@@ -1681,6 +1618,33 @@
         <w:rPr>
           <w:lang w:val="cs-CZ"/>
         </w:rPr>
+        <w:t>Kniha kouzel</w:t>
+      </w:r>
+    </w:p>
+    <w:p>
+      <w:pPr>
+        <w:rPr>
+          <w:lang w:val="cs-CZ"/>
+        </w:rPr>
+      </w:pPr>
+      <w:r>
+        <w:rPr>
+          <w:lang w:val="cs-CZ"/>
+        </w:rPr>
+        <w:t>Každý hráč má svou knihu kouzel, ve hře může používat pouze 8 vybraných kouzel ze svého „balíku“ nasbíraných kouzel.</w:t>
+      </w:r>
+    </w:p>
+    <w:p>
+      <w:pPr>
+        <w:pStyle w:val="Nadpis1"/>
+        <w:rPr>
+          <w:lang w:val="cs-CZ"/>
+        </w:rPr>
+      </w:pPr>
+      <w:r>
+        <w:rPr>
+          <w:lang w:val="cs-CZ"/>
+        </w:rPr>
         <w:t>Kouzla</w:t>
       </w:r>
     </w:p>
@@ -1733,7 +1697,7 @@
         <w:rPr>
           <w:lang w:val="cs-CZ"/>
         </w:rPr>
-        <w:t>Minimálně ve vzdálenosti 2 políčka od soupeřových jednotek</w:t>
+        <w:t>Vytvoří kdekoliv na mapě zeď</w:t>
       </w:r>
     </w:p>
     <w:p>
@@ -1773,6 +1737,7 @@
           <w:rStyle w:val="Nadpis3Char"/>
           <w:lang w:val="cs-CZ"/>
         </w:rPr>
+        <w:lastRenderedPageBreak/>
         <w:t>Přivolej jezdce</w:t>
       </w:r>
       <w:r>
@@ -1825,7 +1790,6 @@
         <w:rPr>
           <w:lang w:val="cs-CZ"/>
         </w:rPr>
-        <w:lastRenderedPageBreak/>
         <w:t>Zaříkadla</w:t>
       </w:r>
     </w:p>

</xml_diff>

<commit_message>
inner menu and 6 levels
</commit_message>
<xml_diff>
--- a/documents/DD.docx
+++ b/documents/DD.docx
@@ -2074,7 +2074,7 @@
     <w:p>
       <w:pPr>
         <w:rPr>
-          <w:lang w:val="cs-CZ"/>
+          <w:lang w:val="fr-FR"/>
         </w:rPr>
       </w:pPr>
       <w:proofErr w:type="spellStart"/>
@@ -2169,6 +2169,19 @@
         <w:t>figurku</w:t>
       </w:r>
       <w:proofErr w:type="spellEnd"/>
+    </w:p>
+    <w:p>
+      <w:pPr>
+        <w:rPr>
+          <w:lang w:val="cs-CZ"/>
+        </w:rPr>
+      </w:pPr>
+      <w:r>
+        <w:rPr>
+          <w:lang w:val="cs-CZ"/>
+        </w:rPr>
+        <w:t>Zástup -  prohoď dvě svoje sousedící jednotky</w:t>
+      </w:r>
     </w:p>
     <w:p>
       <w:pPr>

</xml_diff>